<commit_message>
updated fine-tuning notebook for HuBERT
</commit_message>
<xml_diff>
--- a/專題紀錄單/2023/Project_Record_3.docx
+++ b/專題紀錄單/2023/Project_Record_3.docx
@@ -1,6 +1,6 @@
 
 <file path=word/document.xml><?xml version="1.0" encoding="utf-8"?>
-<w:document xmlns:wpc="http://schemas.microsoft.com/office/word/2010/wordprocessingCanvas" xmlns:cx="http://schemas.microsoft.com/office/drawing/2014/chartex" xmlns:cx1="http://schemas.microsoft.com/office/drawing/2015/9/8/chartex" xmlns:cx2="http://schemas.microsoft.com/office/drawing/2015/10/21/chartex" xmlns:cx3="http://schemas.microsoft.com/office/drawing/2016/5/9/chartex" xmlns:cx4="http://schemas.microsoft.com/office/drawing/2016/5/10/chartex" xmlns:cx5="http://schemas.microsoft.com/office/drawing/2016/5/11/chartex" xmlns:cx6="http://schemas.microsoft.com/office/drawing/2016/5/12/chartex" xmlns:cx7="http://schemas.microsoft.com/office/drawing/2016/5/13/chartex" xmlns:cx8="http://schemas.microsoft.com/office/drawing/2016/5/14/chartex" xmlns:mc="http://schemas.openxmlformats.org/markup-compatibility/2006" xmlns:aink="http://schemas.microsoft.com/office/drawing/2016/ink" xmlns:am3d="http://schemas.microsoft.com/office/drawing/2017/model3d" xmlns:o="urn:schemas-microsoft-com:office:office" xmlns:oel="http://schemas.microsoft.com/office/2019/extlst" xmlns:r="http://schemas.openxmlformats.org/officeDocument/2006/relationships" xmlns:m="http://schemas.openxmlformats.org/officeDocument/2006/math" xmlns:v="urn:schemas-microsoft-com:vml" xmlns:wp14="http://schemas.microsoft.com/office/word/2010/wordprocessingDrawing" xmlns:wp="http://schemas.openxmlformats.org/drawingml/2006/wordprocessingDrawing" xmlns:w10="urn:schemas-microsoft-com:office:word" xmlns:w="http://schemas.openxmlformats.org/wordprocessingml/2006/main" xmlns:w14="http://schemas.microsoft.com/office/word/2010/wordml" xmlns:w15="http://schemas.microsoft.com/office/word/2012/wordml" xmlns:w16cex="http://schemas.microsoft.com/office/word/2018/wordml/cex" xmlns:w16cid="http://schemas.microsoft.com/office/word/2016/wordml/cid" xmlns:w16="http://schemas.microsoft.com/office/word/2018/wordml" xmlns:w16sdtdh="http://schemas.microsoft.com/office/word/2020/wordml/sdtdatahash" xmlns:w16se="http://schemas.microsoft.com/office/word/2015/wordml/symex" xmlns:wpg="http://schemas.microsoft.com/office/word/2010/wordprocessingGroup" xmlns:wpi="http://schemas.microsoft.com/office/word/2010/wordprocessingInk" xmlns:wne="http://schemas.microsoft.com/office/word/2006/wordml" xmlns:wps="http://schemas.microsoft.com/office/word/2010/wordprocessingShape" mc:Ignorable="w14 w15 w16se w16cid w16 w16cex w16sdtdh wp14">
+<w:document xmlns:wpc="http://schemas.microsoft.com/office/word/2010/wordprocessingCanvas" xmlns:cx="http://schemas.microsoft.com/office/drawing/2014/chartex" xmlns:cx1="http://schemas.microsoft.com/office/drawing/2015/9/8/chartex" xmlns:cx2="http://schemas.microsoft.com/office/drawing/2015/10/21/chartex" xmlns:cx3="http://schemas.microsoft.com/office/drawing/2016/5/9/chartex" xmlns:cx4="http://schemas.microsoft.com/office/drawing/2016/5/10/chartex" xmlns:cx5="http://schemas.microsoft.com/office/drawing/2016/5/11/chartex" xmlns:cx6="http://schemas.microsoft.com/office/drawing/2016/5/12/chartex" xmlns:cx7="http://schemas.microsoft.com/office/drawing/2016/5/13/chartex" xmlns:cx8="http://schemas.microsoft.com/office/drawing/2016/5/14/chartex" xmlns:mc="http://schemas.openxmlformats.org/markup-compatibility/2006" xmlns:aink="http://schemas.microsoft.com/office/drawing/2016/ink" xmlns:am3d="http://schemas.microsoft.com/office/drawing/2017/model3d" xmlns:o="urn:schemas-microsoft-com:office:office" xmlns:oel="http://schemas.microsoft.com/office/2019/extlst" xmlns:r="http://schemas.openxmlformats.org/officeDocument/2006/relationships" xmlns:m="http://schemas.openxmlformats.org/officeDocument/2006/math" xmlns:v="urn:schemas-microsoft-com:vml" xmlns:wp14="http://schemas.microsoft.com/office/word/2010/wordprocessingDrawing" xmlns:wp="http://schemas.openxmlformats.org/drawingml/2006/wordprocessingDrawing" xmlns:w10="urn:schemas-microsoft-com:office:word" xmlns:w="http://schemas.openxmlformats.org/wordprocessingml/2006/main" xmlns:w14="http://schemas.microsoft.com/office/word/2010/wordml" xmlns:w15="http://schemas.microsoft.com/office/word/2012/wordml" xmlns:w16cex="http://schemas.microsoft.com/office/word/2018/wordml/cex" xmlns:w16cid="http://schemas.microsoft.com/office/word/2016/wordml/cid" xmlns:w16="http://schemas.microsoft.com/office/word/2018/wordml" xmlns:w16du="http://schemas.microsoft.com/office/word/2023/wordml/word16du" xmlns:w16sdtdh="http://schemas.microsoft.com/office/word/2020/wordml/sdtdatahash" xmlns:w16se="http://schemas.microsoft.com/office/word/2015/wordml/symex" xmlns:wpg="http://schemas.microsoft.com/office/word/2010/wordprocessingGroup" xmlns:wpi="http://schemas.microsoft.com/office/word/2010/wordprocessingInk" xmlns:wne="http://schemas.microsoft.com/office/word/2006/wordml" xmlns:wps="http://schemas.microsoft.com/office/word/2010/wordprocessingShape" mc:Ignorable="w14 w15 w16se w16cid w16 w16cex w16sdtdh w16du wp14">
   <w:body>
     <w:p>
       <w:pPr>
@@ -1476,6 +1476,7 @@
         <w:rPr>
           <w:rFonts w:eastAsia="標楷體"/>
         </w:rPr>
+        <w:lastRenderedPageBreak/>
         <w:t>註</w:t>
       </w:r>
       <w:r>
@@ -1528,6 +1529,12 @@
       </w:r>
     </w:p>
     <w:sectPr>
+      <w:headerReference w:type="even" r:id="rId6"/>
+      <w:headerReference w:type="default" r:id="rId7"/>
+      <w:footerReference w:type="even" r:id="rId8"/>
+      <w:footerReference w:type="default" r:id="rId9"/>
+      <w:headerReference w:type="first" r:id="rId10"/>
+      <w:footerReference w:type="first" r:id="rId11"/>
       <w:pgSz w:w="11906" w:h="16838"/>
       <w:pgMar w:top="720" w:right="720" w:bottom="720" w:left="720" w:header="851" w:footer="992" w:gutter="0"/>
       <w:cols w:space="425"/>
@@ -1537,8 +1544,106 @@
 </w:document>
 </file>
 
+<file path=word/endnotes.xml><?xml version="1.0" encoding="utf-8"?>
+<w:endnotes xmlns:wpc="http://schemas.microsoft.com/office/word/2010/wordprocessingCanvas" xmlns:cx="http://schemas.microsoft.com/office/drawing/2014/chartex" xmlns:cx1="http://schemas.microsoft.com/office/drawing/2015/9/8/chartex" xmlns:cx2="http://schemas.microsoft.com/office/drawing/2015/10/21/chartex" xmlns:cx3="http://schemas.microsoft.com/office/drawing/2016/5/9/chartex" xmlns:cx4="http://schemas.microsoft.com/office/drawing/2016/5/10/chartex" xmlns:cx5="http://schemas.microsoft.com/office/drawing/2016/5/11/chartex" xmlns:cx6="http://schemas.microsoft.com/office/drawing/2016/5/12/chartex" xmlns:cx7="http://schemas.microsoft.com/office/drawing/2016/5/13/chartex" xmlns:cx8="http://schemas.microsoft.com/office/drawing/2016/5/14/chartex" xmlns:mc="http://schemas.openxmlformats.org/markup-compatibility/2006" xmlns:aink="http://schemas.microsoft.com/office/drawing/2016/ink" xmlns:am3d="http://schemas.microsoft.com/office/drawing/2017/model3d" xmlns:o="urn:schemas-microsoft-com:office:office" xmlns:oel="http://schemas.microsoft.com/office/2019/extlst" xmlns:r="http://schemas.openxmlformats.org/officeDocument/2006/relationships" xmlns:m="http://schemas.openxmlformats.org/officeDocument/2006/math" xmlns:v="urn:schemas-microsoft-com:vml" xmlns:wp14="http://schemas.microsoft.com/office/word/2010/wordprocessingDrawing" xmlns:wp="http://schemas.openxmlformats.org/drawingml/2006/wordprocessingDrawing" xmlns:w10="urn:schemas-microsoft-com:office:word" xmlns:w="http://schemas.openxmlformats.org/wordprocessingml/2006/main" xmlns:w14="http://schemas.microsoft.com/office/word/2010/wordml" xmlns:w15="http://schemas.microsoft.com/office/word/2012/wordml" xmlns:w16cex="http://schemas.microsoft.com/office/word/2018/wordml/cex" xmlns:w16cid="http://schemas.microsoft.com/office/word/2016/wordml/cid" xmlns:w16="http://schemas.microsoft.com/office/word/2018/wordml" xmlns:w16du="http://schemas.microsoft.com/office/word/2023/wordml/word16du" xmlns:w16sdtdh="http://schemas.microsoft.com/office/word/2020/wordml/sdtdatahash" xmlns:w16se="http://schemas.microsoft.com/office/word/2015/wordml/symex" xmlns:wpg="http://schemas.microsoft.com/office/word/2010/wordprocessingGroup" xmlns:wpi="http://schemas.microsoft.com/office/word/2010/wordprocessingInk" xmlns:wne="http://schemas.microsoft.com/office/word/2006/wordml" xmlns:wps="http://schemas.microsoft.com/office/word/2010/wordprocessingShape" mc:Ignorable="w14 w15 w16se w16cid w16 w16cex w16sdtdh w16du wp14">
+  <w:endnote w:type="separator" w:id="-1">
+    <w:p>
+      <w:r>
+        <w:separator/>
+      </w:r>
+    </w:p>
+  </w:endnote>
+  <w:endnote w:type="continuationSeparator" w:id="0">
+    <w:p>
+      <w:r>
+        <w:continuationSeparator/>
+      </w:r>
+    </w:p>
+  </w:endnote>
+</w:endnotes>
+</file>
+
+<file path=word/footer1.xml><?xml version="1.0" encoding="utf-8"?>
+<w:ftr xmlns:wpc="http://schemas.microsoft.com/office/word/2010/wordprocessingCanvas" xmlns:cx="http://schemas.microsoft.com/office/drawing/2014/chartex" xmlns:cx1="http://schemas.microsoft.com/office/drawing/2015/9/8/chartex" xmlns:cx2="http://schemas.microsoft.com/office/drawing/2015/10/21/chartex" xmlns:cx3="http://schemas.microsoft.com/office/drawing/2016/5/9/chartex" xmlns:cx4="http://schemas.microsoft.com/office/drawing/2016/5/10/chartex" xmlns:cx5="http://schemas.microsoft.com/office/drawing/2016/5/11/chartex" xmlns:cx6="http://schemas.microsoft.com/office/drawing/2016/5/12/chartex" xmlns:cx7="http://schemas.microsoft.com/office/drawing/2016/5/13/chartex" xmlns:cx8="http://schemas.microsoft.com/office/drawing/2016/5/14/chartex" xmlns:mc="http://schemas.openxmlformats.org/markup-compatibility/2006" xmlns:aink="http://schemas.microsoft.com/office/drawing/2016/ink" xmlns:am3d="http://schemas.microsoft.com/office/drawing/2017/model3d" xmlns:o="urn:schemas-microsoft-com:office:office" xmlns:oel="http://schemas.microsoft.com/office/2019/extlst" xmlns:r="http://schemas.openxmlformats.org/officeDocument/2006/relationships" xmlns:m="http://schemas.openxmlformats.org/officeDocument/2006/math" xmlns:v="urn:schemas-microsoft-com:vml" xmlns:wp14="http://schemas.microsoft.com/office/word/2010/wordprocessingDrawing" xmlns:wp="http://schemas.openxmlformats.org/drawingml/2006/wordprocessingDrawing" xmlns:w10="urn:schemas-microsoft-com:office:word" xmlns:w="http://schemas.openxmlformats.org/wordprocessingml/2006/main" xmlns:w14="http://schemas.microsoft.com/office/word/2010/wordml" xmlns:w15="http://schemas.microsoft.com/office/word/2012/wordml" xmlns:w16cex="http://schemas.microsoft.com/office/word/2018/wordml/cex" xmlns:w16cid="http://schemas.microsoft.com/office/word/2016/wordml/cid" xmlns:w16="http://schemas.microsoft.com/office/word/2018/wordml" xmlns:w16du="http://schemas.microsoft.com/office/word/2023/wordml/word16du" xmlns:w16sdtdh="http://schemas.microsoft.com/office/word/2020/wordml/sdtdatahash" xmlns:w16se="http://schemas.microsoft.com/office/word/2015/wordml/symex" xmlns:wpg="http://schemas.microsoft.com/office/word/2010/wordprocessingGroup" xmlns:wpi="http://schemas.microsoft.com/office/word/2010/wordprocessingInk" xmlns:wne="http://schemas.microsoft.com/office/word/2006/wordml" xmlns:wps="http://schemas.microsoft.com/office/word/2010/wordprocessingShape" mc:Ignorable="w14 w15 w16se w16cid w16 w16cex w16sdtdh w16du wp14">
+  <w:p>
+    <w:pPr>
+      <w:pStyle w:val="a6"/>
+    </w:pPr>
+  </w:p>
+</w:ftr>
+</file>
+
+<file path=word/footer2.xml><?xml version="1.0" encoding="utf-8"?>
+<w:ftr xmlns:wpc="http://schemas.microsoft.com/office/word/2010/wordprocessingCanvas" xmlns:cx="http://schemas.microsoft.com/office/drawing/2014/chartex" xmlns:cx1="http://schemas.microsoft.com/office/drawing/2015/9/8/chartex" xmlns:cx2="http://schemas.microsoft.com/office/drawing/2015/10/21/chartex" xmlns:cx3="http://schemas.microsoft.com/office/drawing/2016/5/9/chartex" xmlns:cx4="http://schemas.microsoft.com/office/drawing/2016/5/10/chartex" xmlns:cx5="http://schemas.microsoft.com/office/drawing/2016/5/11/chartex" xmlns:cx6="http://schemas.microsoft.com/office/drawing/2016/5/12/chartex" xmlns:cx7="http://schemas.microsoft.com/office/drawing/2016/5/13/chartex" xmlns:cx8="http://schemas.microsoft.com/office/drawing/2016/5/14/chartex" xmlns:mc="http://schemas.openxmlformats.org/markup-compatibility/2006" xmlns:aink="http://schemas.microsoft.com/office/drawing/2016/ink" xmlns:am3d="http://schemas.microsoft.com/office/drawing/2017/model3d" xmlns:o="urn:schemas-microsoft-com:office:office" xmlns:oel="http://schemas.microsoft.com/office/2019/extlst" xmlns:r="http://schemas.openxmlformats.org/officeDocument/2006/relationships" xmlns:m="http://schemas.openxmlformats.org/officeDocument/2006/math" xmlns:v="urn:schemas-microsoft-com:vml" xmlns:wp14="http://schemas.microsoft.com/office/word/2010/wordprocessingDrawing" xmlns:wp="http://schemas.openxmlformats.org/drawingml/2006/wordprocessingDrawing" xmlns:w10="urn:schemas-microsoft-com:office:word" xmlns:w="http://schemas.openxmlformats.org/wordprocessingml/2006/main" xmlns:w14="http://schemas.microsoft.com/office/word/2010/wordml" xmlns:w15="http://schemas.microsoft.com/office/word/2012/wordml" xmlns:w16cex="http://schemas.microsoft.com/office/word/2018/wordml/cex" xmlns:w16cid="http://schemas.microsoft.com/office/word/2016/wordml/cid" xmlns:w16="http://schemas.microsoft.com/office/word/2018/wordml" xmlns:w16du="http://schemas.microsoft.com/office/word/2023/wordml/word16du" xmlns:w16sdtdh="http://schemas.microsoft.com/office/word/2020/wordml/sdtdatahash" xmlns:w16se="http://schemas.microsoft.com/office/word/2015/wordml/symex" xmlns:wpg="http://schemas.microsoft.com/office/word/2010/wordprocessingGroup" xmlns:wpi="http://schemas.microsoft.com/office/word/2010/wordprocessingInk" xmlns:wne="http://schemas.microsoft.com/office/word/2006/wordml" xmlns:wps="http://schemas.microsoft.com/office/word/2010/wordprocessingShape" mc:Ignorable="w14 w15 w16se w16cid w16 w16cex w16sdtdh w16du wp14">
+  <w:p>
+    <w:pPr>
+      <w:pStyle w:val="a6"/>
+    </w:pPr>
+  </w:p>
+</w:ftr>
+</file>
+
+<file path=word/footer3.xml><?xml version="1.0" encoding="utf-8"?>
+<w:ftr xmlns:wpc="http://schemas.microsoft.com/office/word/2010/wordprocessingCanvas" xmlns:cx="http://schemas.microsoft.com/office/drawing/2014/chartex" xmlns:cx1="http://schemas.microsoft.com/office/drawing/2015/9/8/chartex" xmlns:cx2="http://schemas.microsoft.com/office/drawing/2015/10/21/chartex" xmlns:cx3="http://schemas.microsoft.com/office/drawing/2016/5/9/chartex" xmlns:cx4="http://schemas.microsoft.com/office/drawing/2016/5/10/chartex" xmlns:cx5="http://schemas.microsoft.com/office/drawing/2016/5/11/chartex" xmlns:cx6="http://schemas.microsoft.com/office/drawing/2016/5/12/chartex" xmlns:cx7="http://schemas.microsoft.com/office/drawing/2016/5/13/chartex" xmlns:cx8="http://schemas.microsoft.com/office/drawing/2016/5/14/chartex" xmlns:mc="http://schemas.openxmlformats.org/markup-compatibility/2006" xmlns:aink="http://schemas.microsoft.com/office/drawing/2016/ink" xmlns:am3d="http://schemas.microsoft.com/office/drawing/2017/model3d" xmlns:o="urn:schemas-microsoft-com:office:office" xmlns:oel="http://schemas.microsoft.com/office/2019/extlst" xmlns:r="http://schemas.openxmlformats.org/officeDocument/2006/relationships" xmlns:m="http://schemas.openxmlformats.org/officeDocument/2006/math" xmlns:v="urn:schemas-microsoft-com:vml" xmlns:wp14="http://schemas.microsoft.com/office/word/2010/wordprocessingDrawing" xmlns:wp="http://schemas.openxmlformats.org/drawingml/2006/wordprocessingDrawing" xmlns:w10="urn:schemas-microsoft-com:office:word" xmlns:w="http://schemas.openxmlformats.org/wordprocessingml/2006/main" xmlns:w14="http://schemas.microsoft.com/office/word/2010/wordml" xmlns:w15="http://schemas.microsoft.com/office/word/2012/wordml" xmlns:w16cex="http://schemas.microsoft.com/office/word/2018/wordml/cex" xmlns:w16cid="http://schemas.microsoft.com/office/word/2016/wordml/cid" xmlns:w16="http://schemas.microsoft.com/office/word/2018/wordml" xmlns:w16du="http://schemas.microsoft.com/office/word/2023/wordml/word16du" xmlns:w16sdtdh="http://schemas.microsoft.com/office/word/2020/wordml/sdtdatahash" xmlns:w16se="http://schemas.microsoft.com/office/word/2015/wordml/symex" xmlns:wpg="http://schemas.microsoft.com/office/word/2010/wordprocessingGroup" xmlns:wpi="http://schemas.microsoft.com/office/word/2010/wordprocessingInk" xmlns:wne="http://schemas.microsoft.com/office/word/2006/wordml" xmlns:wps="http://schemas.microsoft.com/office/word/2010/wordprocessingShape" mc:Ignorable="w14 w15 w16se w16cid w16 w16cex w16sdtdh w16du wp14">
+  <w:p>
+    <w:pPr>
+      <w:pStyle w:val="a6"/>
+    </w:pPr>
+  </w:p>
+</w:ftr>
+</file>
+
+<file path=word/footnotes.xml><?xml version="1.0" encoding="utf-8"?>
+<w:footnotes xmlns:wpc="http://schemas.microsoft.com/office/word/2010/wordprocessingCanvas" xmlns:cx="http://schemas.microsoft.com/office/drawing/2014/chartex" xmlns:cx1="http://schemas.microsoft.com/office/drawing/2015/9/8/chartex" xmlns:cx2="http://schemas.microsoft.com/office/drawing/2015/10/21/chartex" xmlns:cx3="http://schemas.microsoft.com/office/drawing/2016/5/9/chartex" xmlns:cx4="http://schemas.microsoft.com/office/drawing/2016/5/10/chartex" xmlns:cx5="http://schemas.microsoft.com/office/drawing/2016/5/11/chartex" xmlns:cx6="http://schemas.microsoft.com/office/drawing/2016/5/12/chartex" xmlns:cx7="http://schemas.microsoft.com/office/drawing/2016/5/13/chartex" xmlns:cx8="http://schemas.microsoft.com/office/drawing/2016/5/14/chartex" xmlns:mc="http://schemas.openxmlformats.org/markup-compatibility/2006" xmlns:aink="http://schemas.microsoft.com/office/drawing/2016/ink" xmlns:am3d="http://schemas.microsoft.com/office/drawing/2017/model3d" xmlns:o="urn:schemas-microsoft-com:office:office" xmlns:oel="http://schemas.microsoft.com/office/2019/extlst" xmlns:r="http://schemas.openxmlformats.org/officeDocument/2006/relationships" xmlns:m="http://schemas.openxmlformats.org/officeDocument/2006/math" xmlns:v="urn:schemas-microsoft-com:vml" xmlns:wp14="http://schemas.microsoft.com/office/word/2010/wordprocessingDrawing" xmlns:wp="http://schemas.openxmlformats.org/drawingml/2006/wordprocessingDrawing" xmlns:w10="urn:schemas-microsoft-com:office:word" xmlns:w="http://schemas.openxmlformats.org/wordprocessingml/2006/main" xmlns:w14="http://schemas.microsoft.com/office/word/2010/wordml" xmlns:w15="http://schemas.microsoft.com/office/word/2012/wordml" xmlns:w16cex="http://schemas.microsoft.com/office/word/2018/wordml/cex" xmlns:w16cid="http://schemas.microsoft.com/office/word/2016/wordml/cid" xmlns:w16="http://schemas.microsoft.com/office/word/2018/wordml" xmlns:w16du="http://schemas.microsoft.com/office/word/2023/wordml/word16du" xmlns:w16sdtdh="http://schemas.microsoft.com/office/word/2020/wordml/sdtdatahash" xmlns:w16se="http://schemas.microsoft.com/office/word/2015/wordml/symex" xmlns:wpg="http://schemas.microsoft.com/office/word/2010/wordprocessingGroup" xmlns:wpi="http://schemas.microsoft.com/office/word/2010/wordprocessingInk" xmlns:wne="http://schemas.microsoft.com/office/word/2006/wordml" xmlns:wps="http://schemas.microsoft.com/office/word/2010/wordprocessingShape" mc:Ignorable="w14 w15 w16se w16cid w16 w16cex w16sdtdh w16du wp14">
+  <w:footnote w:type="separator" w:id="-1">
+    <w:p>
+      <w:r>
+        <w:separator/>
+      </w:r>
+    </w:p>
+  </w:footnote>
+  <w:footnote w:type="continuationSeparator" w:id="0">
+    <w:p>
+      <w:r>
+        <w:continuationSeparator/>
+      </w:r>
+    </w:p>
+  </w:footnote>
+</w:footnotes>
+</file>
+
+<file path=word/header1.xml><?xml version="1.0" encoding="utf-8"?>
+<w:hdr xmlns:wpc="http://schemas.microsoft.com/office/word/2010/wordprocessingCanvas" xmlns:cx="http://schemas.microsoft.com/office/drawing/2014/chartex" xmlns:cx1="http://schemas.microsoft.com/office/drawing/2015/9/8/chartex" xmlns:cx2="http://schemas.microsoft.com/office/drawing/2015/10/21/chartex" xmlns:cx3="http://schemas.microsoft.com/office/drawing/2016/5/9/chartex" xmlns:cx4="http://schemas.microsoft.com/office/drawing/2016/5/10/chartex" xmlns:cx5="http://schemas.microsoft.com/office/drawing/2016/5/11/chartex" xmlns:cx6="http://schemas.microsoft.com/office/drawing/2016/5/12/chartex" xmlns:cx7="http://schemas.microsoft.com/office/drawing/2016/5/13/chartex" xmlns:cx8="http://schemas.microsoft.com/office/drawing/2016/5/14/chartex" xmlns:mc="http://schemas.openxmlformats.org/markup-compatibility/2006" xmlns:aink="http://schemas.microsoft.com/office/drawing/2016/ink" xmlns:am3d="http://schemas.microsoft.com/office/drawing/2017/model3d" xmlns:o="urn:schemas-microsoft-com:office:office" xmlns:oel="http://schemas.microsoft.com/office/2019/extlst" xmlns:r="http://schemas.openxmlformats.org/officeDocument/2006/relationships" xmlns:m="http://schemas.openxmlformats.org/officeDocument/2006/math" xmlns:v="urn:schemas-microsoft-com:vml" xmlns:wp14="http://schemas.microsoft.com/office/word/2010/wordprocessingDrawing" xmlns:wp="http://schemas.openxmlformats.org/drawingml/2006/wordprocessingDrawing" xmlns:w10="urn:schemas-microsoft-com:office:word" xmlns:w="http://schemas.openxmlformats.org/wordprocessingml/2006/main" xmlns:w14="http://schemas.microsoft.com/office/word/2010/wordml" xmlns:w15="http://schemas.microsoft.com/office/word/2012/wordml" xmlns:w16cex="http://schemas.microsoft.com/office/word/2018/wordml/cex" xmlns:w16cid="http://schemas.microsoft.com/office/word/2016/wordml/cid" xmlns:w16="http://schemas.microsoft.com/office/word/2018/wordml" xmlns:w16du="http://schemas.microsoft.com/office/word/2023/wordml/word16du" xmlns:w16sdtdh="http://schemas.microsoft.com/office/word/2020/wordml/sdtdatahash" xmlns:w16se="http://schemas.microsoft.com/office/word/2015/wordml/symex" xmlns:wpg="http://schemas.microsoft.com/office/word/2010/wordprocessingGroup" xmlns:wpi="http://schemas.microsoft.com/office/word/2010/wordprocessingInk" xmlns:wne="http://schemas.microsoft.com/office/word/2006/wordml" xmlns:wps="http://schemas.microsoft.com/office/word/2010/wordprocessingShape" mc:Ignorable="w14 w15 w16se w16cid w16 w16cex w16sdtdh w16du wp14">
+  <w:p>
+    <w:pPr>
+      <w:pStyle w:val="a4"/>
+    </w:pPr>
+  </w:p>
+</w:hdr>
+</file>
+
+<file path=word/header2.xml><?xml version="1.0" encoding="utf-8"?>
+<w:hdr xmlns:wpc="http://schemas.microsoft.com/office/word/2010/wordprocessingCanvas" xmlns:cx="http://schemas.microsoft.com/office/drawing/2014/chartex" xmlns:cx1="http://schemas.microsoft.com/office/drawing/2015/9/8/chartex" xmlns:cx2="http://schemas.microsoft.com/office/drawing/2015/10/21/chartex" xmlns:cx3="http://schemas.microsoft.com/office/drawing/2016/5/9/chartex" xmlns:cx4="http://schemas.microsoft.com/office/drawing/2016/5/10/chartex" xmlns:cx5="http://schemas.microsoft.com/office/drawing/2016/5/11/chartex" xmlns:cx6="http://schemas.microsoft.com/office/drawing/2016/5/12/chartex" xmlns:cx7="http://schemas.microsoft.com/office/drawing/2016/5/13/chartex" xmlns:cx8="http://schemas.microsoft.com/office/drawing/2016/5/14/chartex" xmlns:mc="http://schemas.openxmlformats.org/markup-compatibility/2006" xmlns:aink="http://schemas.microsoft.com/office/drawing/2016/ink" xmlns:am3d="http://schemas.microsoft.com/office/drawing/2017/model3d" xmlns:o="urn:schemas-microsoft-com:office:office" xmlns:oel="http://schemas.microsoft.com/office/2019/extlst" xmlns:r="http://schemas.openxmlformats.org/officeDocument/2006/relationships" xmlns:m="http://schemas.openxmlformats.org/officeDocument/2006/math" xmlns:v="urn:schemas-microsoft-com:vml" xmlns:wp14="http://schemas.microsoft.com/office/word/2010/wordprocessingDrawing" xmlns:wp="http://schemas.openxmlformats.org/drawingml/2006/wordprocessingDrawing" xmlns:w10="urn:schemas-microsoft-com:office:word" xmlns:w="http://schemas.openxmlformats.org/wordprocessingml/2006/main" xmlns:w14="http://schemas.microsoft.com/office/word/2010/wordml" xmlns:w15="http://schemas.microsoft.com/office/word/2012/wordml" xmlns:w16cex="http://schemas.microsoft.com/office/word/2018/wordml/cex" xmlns:w16cid="http://schemas.microsoft.com/office/word/2016/wordml/cid" xmlns:w16="http://schemas.microsoft.com/office/word/2018/wordml" xmlns:w16du="http://schemas.microsoft.com/office/word/2023/wordml/word16du" xmlns:w16sdtdh="http://schemas.microsoft.com/office/word/2020/wordml/sdtdatahash" xmlns:w16se="http://schemas.microsoft.com/office/word/2015/wordml/symex" xmlns:wpg="http://schemas.microsoft.com/office/word/2010/wordprocessingGroup" xmlns:wpi="http://schemas.microsoft.com/office/word/2010/wordprocessingInk" xmlns:wne="http://schemas.microsoft.com/office/word/2006/wordml" xmlns:wps="http://schemas.microsoft.com/office/word/2010/wordprocessingShape" mc:Ignorable="w14 w15 w16se w16cid w16 w16cex w16sdtdh w16du wp14">
+  <w:p>
+    <w:pPr>
+      <w:pStyle w:val="a4"/>
+    </w:pPr>
+  </w:p>
+</w:hdr>
+</file>
+
+<file path=word/header3.xml><?xml version="1.0" encoding="utf-8"?>
+<w:hdr xmlns:wpc="http://schemas.microsoft.com/office/word/2010/wordprocessingCanvas" xmlns:cx="http://schemas.microsoft.com/office/drawing/2014/chartex" xmlns:cx1="http://schemas.microsoft.com/office/drawing/2015/9/8/chartex" xmlns:cx2="http://schemas.microsoft.com/office/drawing/2015/10/21/chartex" xmlns:cx3="http://schemas.microsoft.com/office/drawing/2016/5/9/chartex" xmlns:cx4="http://schemas.microsoft.com/office/drawing/2016/5/10/chartex" xmlns:cx5="http://schemas.microsoft.com/office/drawing/2016/5/11/chartex" xmlns:cx6="http://schemas.microsoft.com/office/drawing/2016/5/12/chartex" xmlns:cx7="http://schemas.microsoft.com/office/drawing/2016/5/13/chartex" xmlns:cx8="http://schemas.microsoft.com/office/drawing/2016/5/14/chartex" xmlns:mc="http://schemas.openxmlformats.org/markup-compatibility/2006" xmlns:aink="http://schemas.microsoft.com/office/drawing/2016/ink" xmlns:am3d="http://schemas.microsoft.com/office/drawing/2017/model3d" xmlns:o="urn:schemas-microsoft-com:office:office" xmlns:oel="http://schemas.microsoft.com/office/2019/extlst" xmlns:r="http://schemas.openxmlformats.org/officeDocument/2006/relationships" xmlns:m="http://schemas.openxmlformats.org/officeDocument/2006/math" xmlns:v="urn:schemas-microsoft-com:vml" xmlns:wp14="http://schemas.microsoft.com/office/word/2010/wordprocessingDrawing" xmlns:wp="http://schemas.openxmlformats.org/drawingml/2006/wordprocessingDrawing" xmlns:w10="urn:schemas-microsoft-com:office:word" xmlns:w="http://schemas.openxmlformats.org/wordprocessingml/2006/main" xmlns:w14="http://schemas.microsoft.com/office/word/2010/wordml" xmlns:w15="http://schemas.microsoft.com/office/word/2012/wordml" xmlns:w16cex="http://schemas.microsoft.com/office/word/2018/wordml/cex" xmlns:w16cid="http://schemas.microsoft.com/office/word/2016/wordml/cid" xmlns:w16="http://schemas.microsoft.com/office/word/2018/wordml" xmlns:w16du="http://schemas.microsoft.com/office/word/2023/wordml/word16du" xmlns:w16sdtdh="http://schemas.microsoft.com/office/word/2020/wordml/sdtdatahash" xmlns:w16se="http://schemas.microsoft.com/office/word/2015/wordml/symex" xmlns:wpg="http://schemas.microsoft.com/office/word/2010/wordprocessingGroup" xmlns:wpi="http://schemas.microsoft.com/office/word/2010/wordprocessingInk" xmlns:wne="http://schemas.microsoft.com/office/word/2006/wordml" xmlns:wps="http://schemas.microsoft.com/office/word/2010/wordprocessingShape" mc:Ignorable="w14 w15 w16se w16cid w16 w16cex w16sdtdh w16du wp14">
+  <w:p>
+    <w:pPr>
+      <w:pStyle w:val="a4"/>
+    </w:pPr>
+  </w:p>
+</w:hdr>
+</file>
+
 <file path=word/styles.xml><?xml version="1.0" encoding="utf-8"?>
-<w:styles xmlns:mc="http://schemas.openxmlformats.org/markup-compatibility/2006" xmlns:r="http://schemas.openxmlformats.org/officeDocument/2006/relationships" xmlns:w="http://schemas.openxmlformats.org/wordprocessingml/2006/main" xmlns:w14="http://schemas.microsoft.com/office/word/2010/wordml" xmlns:w15="http://schemas.microsoft.com/office/word/2012/wordml" xmlns:w16cex="http://schemas.microsoft.com/office/word/2018/wordml/cex" xmlns:w16cid="http://schemas.microsoft.com/office/word/2016/wordml/cid" xmlns:w16="http://schemas.microsoft.com/office/word/2018/wordml" xmlns:w16sdtdh="http://schemas.microsoft.com/office/word/2020/wordml/sdtdatahash" xmlns:w16se="http://schemas.microsoft.com/office/word/2015/wordml/symex" mc:Ignorable="w14 w15 w16se w16cid w16 w16cex w16sdtdh">
+<w:styles xmlns:mc="http://schemas.openxmlformats.org/markup-compatibility/2006" xmlns:r="http://schemas.openxmlformats.org/officeDocument/2006/relationships" xmlns:w="http://schemas.openxmlformats.org/wordprocessingml/2006/main" xmlns:w14="http://schemas.microsoft.com/office/word/2010/wordml" xmlns:w15="http://schemas.microsoft.com/office/word/2012/wordml" xmlns:w16cex="http://schemas.microsoft.com/office/word/2018/wordml/cex" xmlns:w16cid="http://schemas.microsoft.com/office/word/2016/wordml/cid" xmlns:w16="http://schemas.microsoft.com/office/word/2018/wordml" xmlns:w16du="http://schemas.microsoft.com/office/word/2023/wordml/word16du" xmlns:w16sdtdh="http://schemas.microsoft.com/office/word/2020/wordml/sdtdatahash" xmlns:w16se="http://schemas.microsoft.com/office/word/2015/wordml/symex" mc:Ignorable="w14 w15 w16se w16cid w16 w16cex w16sdtdh w16du">
   <w:docDefaults>
     <w:rPrDefault>
       <w:rPr>
@@ -1984,6 +2089,66 @@
       </w:tblBorders>
     </w:tblPr>
   </w:style>
+  <w:style w:type="paragraph" w:styleId="a4">
+    <w:name w:val="header"/>
+    <w:basedOn w:val="a"/>
+    <w:link w:val="a5"/>
+    <w:uiPriority w:val="99"/>
+    <w:unhideWhenUsed/>
+    <w:rsid w:val="00E9700A"/>
+    <w:pPr>
+      <w:tabs>
+        <w:tab w:val="center" w:pos="4153"/>
+        <w:tab w:val="right" w:pos="8306"/>
+      </w:tabs>
+      <w:snapToGrid w:val="0"/>
+    </w:pPr>
+    <w:rPr>
+      <w:sz w:val="20"/>
+    </w:rPr>
+  </w:style>
+  <w:style w:type="character" w:customStyle="1" w:styleId="a5">
+    <w:name w:val="頁首 字元"/>
+    <w:basedOn w:val="a0"/>
+    <w:link w:val="a4"/>
+    <w:uiPriority w:val="99"/>
+    <w:rsid w:val="00E9700A"/>
+    <w:rPr>
+      <w:rFonts w:ascii="Times New Roman" w:eastAsia="新細明體" w:hAnsi="Times New Roman" w:cs="Times New Roman"/>
+      <w:sz w:val="20"/>
+      <w:szCs w:val="20"/>
+    </w:rPr>
+  </w:style>
+  <w:style w:type="paragraph" w:styleId="a6">
+    <w:name w:val="footer"/>
+    <w:basedOn w:val="a"/>
+    <w:link w:val="a7"/>
+    <w:uiPriority w:val="99"/>
+    <w:unhideWhenUsed/>
+    <w:rsid w:val="00E9700A"/>
+    <w:pPr>
+      <w:tabs>
+        <w:tab w:val="center" w:pos="4153"/>
+        <w:tab w:val="right" w:pos="8306"/>
+      </w:tabs>
+      <w:snapToGrid w:val="0"/>
+    </w:pPr>
+    <w:rPr>
+      <w:sz w:val="20"/>
+    </w:rPr>
+  </w:style>
+  <w:style w:type="character" w:customStyle="1" w:styleId="a7">
+    <w:name w:val="頁尾 字元"/>
+    <w:basedOn w:val="a0"/>
+    <w:link w:val="a6"/>
+    <w:uiPriority w:val="99"/>
+    <w:rsid w:val="00E9700A"/>
+    <w:rPr>
+      <w:rFonts w:ascii="Times New Roman" w:eastAsia="新細明體" w:hAnsi="Times New Roman" w:cs="Times New Roman"/>
+      <w:sz w:val="20"/>
+      <w:szCs w:val="20"/>
+    </w:rPr>
+  </w:style>
 </w:styles>
 </file>
 

</xml_diff>